<commit_message>
added Performance and Security documentation
</commit_message>
<xml_diff>
--- a/docs/SysNDD_documentation.docx
+++ b/docs/SysNDD_documentation.docx
@@ -1032,7 +1032,7 @@
     </w:p>
     <w:bookmarkEnd w:id="37"/>
     <w:bookmarkEnd w:id="38"/>
-    <w:bookmarkStart w:id="138" w:name="web-tool"/>
+    <w:bookmarkStart w:id="140" w:name="web-tool"/>
     <w:p>
       <w:pPr>
         <w:pStyle w:val="Heading1"/>
@@ -2696,7 +2696,7 @@
       </w:r>
     </w:p>
     <w:bookmarkEnd w:id="90"/>
-    <w:bookmarkStart w:id="137" w:name="login-page"/>
+    <w:bookmarkStart w:id="139" w:name="login-page"/>
     <w:p>
       <w:pPr>
         <w:pStyle w:val="Heading2"/>
@@ -3938,7 +3938,7 @@
       </w:r>
     </w:p>
     <w:bookmarkEnd w:id="134"/>
-    <w:bookmarkStart w:id="135" w:name="performance"/>
+    <w:bookmarkStart w:id="136" w:name="performance"/>
     <w:p>
       <w:pPr>
         <w:pStyle w:val="Heading3"/>
@@ -3956,8 +3956,63 @@
         <w:t xml:space="preserve">Performance</w:t>
       </w:r>
     </w:p>
-    <w:bookmarkEnd w:id="135"/>
-    <w:bookmarkStart w:id="136" w:name="security"/>
+    <w:p>
+      <w:pPr>
+        <w:pStyle w:val="FirstParagraph"/>
+      </w:pPr>
+      <w:r>
+        <w:t xml:space="preserve">Modern Javascript frameworks like Vue.js, which we use for the SysNDD website, offer rich user experience. The generated single-page applications can be slower then server side rendered pages.</w:t>
+      </w:r>
+    </w:p>
+    <w:p>
+      <w:pPr>
+        <w:pStyle w:val="BodyText"/>
+      </w:pPr>
+      <w:r>
+        <w:t xml:space="preserve">With SysNDD we are engaged to provide a fast user experience by reducing component and request sizes and applying techniques like lazy loading and code splitting in the frontend with parallelisation in the api.</w:t>
+      </w:r>
+    </w:p>
+    <w:p>
+      <w:pPr>
+        <w:pStyle w:val="BodyText"/>
+      </w:pPr>
+      <w:r>
+        <w:t xml:space="preserve">A quick overview on the current website performance can be obtained on PageSpeed Insights (or</w:t>
+      </w:r>
+      <w:r>
+        <w:t xml:space="preserve"> </w:t>
+      </w:r>
+      <w:r>
+        <w:t xml:space="preserve">“</w:t>
+      </w:r>
+      <w:r>
+        <w:t xml:space="preserve">Lighthouse</w:t>
+      </w:r>
+      <w:r>
+        <w:t xml:space="preserve">”</w:t>
+      </w:r>
+      <w:r>
+        <w:t xml:space="preserve"> </w:t>
+      </w:r>
+      <w:r>
+        <w:t xml:space="preserve">in the chrome development console):</w:t>
+      </w:r>
+    </w:p>
+    <w:p>
+      <w:pPr>
+        <w:pStyle w:val="BodyText"/>
+      </w:pPr>
+      <w:hyperlink r:id="rId135">
+        <w:r>
+          <w:rPr>
+            <w:rStyle w:val="Hyperlink"/>
+          </w:rPr>
+          <w:t xml:space="preserve">https://pagespeed.web.dev/report?url=https%3A%2F%2Fsysndd.dbmr.unibe.ch%2F</w:t>
+        </w:r>
+      </w:hyperlink>
+    </w:p>
+    <w:bookmarkEnd w:id="136"/>
+    <w:bookmarkStart w:id="138" w:name="security"/>
     <w:p>
       <w:pPr>
         <w:pStyle w:val="Heading3"/>
@@ -3975,10 +4030,45 @@
         <w:t xml:space="preserve">Security</w:t>
       </w:r>
     </w:p>
-    <w:bookmarkEnd w:id="136"/>
-    <w:bookmarkEnd w:id="137"/>
+    <w:p>
+      <w:pPr>
+        <w:pStyle w:val="FirstParagraph"/>
+      </w:pPr>
+      <w:r>
+        <w:t xml:space="preserve">SysNDD is engaged to offer highest security standards for all web tools.</w:t>
+      </w:r>
+      <w:r>
+        <w:t xml:space="preserve"> </w:t>
+      </w:r>
+      <w:r>
+        <w:t xml:space="preserve">We use HTTPS with Transport Layer Security (TLS) and follow the mozilla recommendations for web server settings.</w:t>
+      </w:r>
+    </w:p>
+    <w:p>
+      <w:pPr>
+        <w:pStyle w:val="BodyText"/>
+      </w:pPr>
+      <w:r>
+        <w:t xml:space="preserve">A quick overview for our security settings for the SysNDD website can be obtained on Mozilla Oservatory:</w:t>
+      </w:r>
+    </w:p>
+    <w:p>
+      <w:pPr>
+        <w:pStyle w:val="BodyText"/>
+      </w:pPr>
+      <w:hyperlink r:id="rId137">
+        <w:r>
+          <w:rPr>
+            <w:rStyle w:val="Hyperlink"/>
+          </w:rPr>
+          <w:t xml:space="preserve">https://observatory.mozilla.org/analyze/sysndd.dbmr.unibe.ch</w:t>
+        </w:r>
+      </w:hyperlink>
+    </w:p>
     <w:bookmarkEnd w:id="138"/>
-    <w:bookmarkStart w:id="167" w:name="api"/>
+    <w:bookmarkEnd w:id="139"/>
+    <w:bookmarkEnd w:id="140"/>
+    <w:bookmarkStart w:id="169" w:name="api"/>
     <w:p>
       <w:pPr>
         <w:pStyle w:val="Heading1"/>
@@ -4013,7 +4103,7 @@
       <w:r>
         <w:t xml:space="preserve"> </w:t>
       </w:r>
-      <w:hyperlink r:id="rId139">
+      <w:hyperlink r:id="rId141">
         <w:r>
           <w:rPr>
             <w:rStyle w:val="Hyperlink"/>
@@ -4035,7 +4125,7 @@
       <w:r>
         <w:t xml:space="preserve"> </w:t>
       </w:r>
-      <w:hyperlink r:id="rId140">
+      <w:hyperlink r:id="rId142">
         <w:r>
           <w:rPr>
             <w:rStyle w:val="Hyperlink"/>
@@ -4057,7 +4147,7 @@
       <w:r>
         <w:t xml:space="preserve"> </w:t>
       </w:r>
-      <w:hyperlink r:id="rId141">
+      <w:hyperlink r:id="rId143">
         <w:r>
           <w:rPr>
             <w:rStyle w:val="Hyperlink"/>
@@ -4074,7 +4164,7 @@
       <w:r>
         <w:t xml:space="preserve"> </w:t>
       </w:r>
-      <w:hyperlink r:id="rId142">
+      <w:hyperlink r:id="rId144">
         <w:r>
           <w:rPr>
             <w:rStyle w:val="Hyperlink"/>
@@ -4125,7 +4215,7 @@
       <w:r>
         <w:t xml:space="preserve"> </w:t>
       </w:r>
-      <w:hyperlink r:id="rId143">
+      <w:hyperlink r:id="rId145">
         <w:r>
           <w:rPr>
             <w:rStyle w:val="Hyperlink"/>
@@ -4150,7 +4240,7 @@
       <w:r>
         <w:t xml:space="preserve"> </w:t>
       </w:r>
-      <w:hyperlink r:id="rId144">
+      <w:hyperlink r:id="rId146">
         <w:r>
           <w:rPr>
             <w:rStyle w:val="Hyperlink"/>
@@ -4165,7 +4255,7 @@
         <w:t xml:space="preserve">web server configuration with a rate limit of 10 requests per second (10r/s; equals 1 request every 100 milliseconds) per requesting ip. The configuration allows bursts of up to 30r/s but introduces a delay after 10 requests to enforce the rate limit.</w:t>
       </w:r>
     </w:p>
-    <w:bookmarkStart w:id="145" w:name="endpoints"/>
+    <w:bookmarkStart w:id="147" w:name="endpoints"/>
     <w:p>
       <w:pPr>
         <w:pStyle w:val="Heading3"/>
@@ -4401,7 +4491,7 @@
       <w:r>
         <w:t xml:space="preserve"> </w:t>
       </w:r>
-      <w:hyperlink r:id="rId139">
+      <w:hyperlink r:id="rId141">
         <w:r>
           <w:rPr>
             <w:rStyle w:val="Hyperlink"/>
@@ -4419,8 +4509,8 @@
         <w:t xml:space="preserve">Here one can generate cURL requests to use in external software.</w:t>
       </w:r>
     </w:p>
-    <w:bookmarkEnd w:id="145"/>
-    <w:bookmarkStart w:id="146" w:name="usage-policy"/>
+    <w:bookmarkEnd w:id="147"/>
+    <w:bookmarkStart w:id="148" w:name="usage-policy"/>
     <w:p>
       <w:pPr>
         <w:pStyle w:val="Heading3"/>
@@ -4549,8 +4639,8 @@
         <w:t xml:space="preserve">- Due to the current development status (version 0.X.Y) we may update or modify the api any time. These changes may affect your use of the api or the way your integration interacts with the api.</w:t>
       </w:r>
     </w:p>
-    <w:bookmarkEnd w:id="146"/>
-    <w:bookmarkStart w:id="166" w:name="authentication-and-authorization"/>
+    <w:bookmarkEnd w:id="148"/>
+    <w:bookmarkStart w:id="168" w:name="authentication-and-authorization"/>
     <w:p>
       <w:pPr>
         <w:pStyle w:val="Heading3"/>
@@ -4575,7 +4665,7 @@
       <w:r>
         <w:t xml:space="preserve">The SysNDD api uses JSON Web Tokens (</w:t>
       </w:r>
-      <w:hyperlink r:id="rId147">
+      <w:hyperlink r:id="rId149">
         <w:r>
           <w:rPr>
             <w:rStyle w:val="Hyperlink"/>
@@ -4622,18 +4712,18 @@
           <wp:inline>
             <wp:extent cx="5334000" cy="1981284"/>
             <wp:effectExtent b="0" l="0" r="0" t="0"/>
-            <wp:docPr descr="Authenticate endpoint" title="" id="149" name="Picture"/>
+            <wp:docPr descr="Authenticate endpoint" title="" id="151" name="Picture"/>
             <a:graphic>
               <a:graphicData uri="http://schemas.openxmlformats.org/drawingml/2006/picture">
                 <pic:pic>
                   <pic:nvPicPr>
-                    <pic:cNvPr descr="./static/img/03_01-api-authenticate.png" id="150" name="Picture"/>
+                    <pic:cNvPr descr="./static/img/03_01-api-authenticate.png" id="152" name="Picture"/>
                     <pic:cNvPicPr>
                       <a:picLocks noChangeArrowheads="1" noChangeAspect="1"/>
                     </pic:cNvPicPr>
                   </pic:nvPicPr>
                   <pic:blipFill>
-                    <a:blip r:embed="rId148"/>
+                    <a:blip r:embed="rId150"/>
                     <a:stretch>
                       <a:fillRect/>
                     </a:stretch>
@@ -4685,18 +4775,18 @@
           <wp:inline>
             <wp:extent cx="5334000" cy="693674"/>
             <wp:effectExtent b="0" l="0" r="0" t="0"/>
-            <wp:docPr descr="JWT token" title="" id="152" name="Picture"/>
+            <wp:docPr descr="JWT token" title="" id="154" name="Picture"/>
             <a:graphic>
               <a:graphicData uri="http://schemas.openxmlformats.org/drawingml/2006/picture">
                 <pic:pic>
                   <pic:nvPicPr>
-                    <pic:cNvPr descr="./static/img/03_02-JWT-token.png" id="153" name="Picture"/>
+                    <pic:cNvPr descr="./static/img/03_02-JWT-token.png" id="155" name="Picture"/>
                     <pic:cNvPicPr>
                       <a:picLocks noChangeArrowheads="1" noChangeAspect="1"/>
                     </pic:cNvPicPr>
                   </pic:nvPicPr>
                   <pic:blipFill>
-                    <a:blip r:embed="rId151"/>
+                    <a:blip r:embed="rId153"/>
                     <a:stretch>
                       <a:fillRect/>
                     </a:stretch>
@@ -4766,18 +4856,18 @@
           <wp:inline>
             <wp:extent cx="5334000" cy="1927448"/>
             <wp:effectExtent b="0" l="0" r="0" t="0"/>
-            <wp:docPr descr="Authorize button" title="" id="155" name="Picture"/>
+            <wp:docPr descr="Authorize button" title="" id="157" name="Picture"/>
             <a:graphic>
               <a:graphicData uri="http://schemas.openxmlformats.org/drawingml/2006/picture">
                 <pic:pic>
                   <pic:nvPicPr>
-                    <pic:cNvPr descr="./static/img/03_03-api-authorize-a.png" id="156" name="Picture"/>
+                    <pic:cNvPr descr="./static/img/03_03-api-authorize-a.png" id="158" name="Picture"/>
                     <pic:cNvPicPr>
                       <a:picLocks noChangeArrowheads="1" noChangeAspect="1"/>
                     </pic:cNvPicPr>
                   </pic:nvPicPr>
                   <pic:blipFill>
-                    <a:blip r:embed="rId154"/>
+                    <a:blip r:embed="rId156"/>
                     <a:stretch>
                       <a:fillRect/>
                     </a:stretch>
@@ -4821,18 +4911,18 @@
           <wp:inline>
             <wp:extent cx="5334000" cy="2432727"/>
             <wp:effectExtent b="0" l="0" r="0" t="0"/>
-            <wp:docPr descr="Authorize modal prompt" title="" id="158" name="Picture"/>
+            <wp:docPr descr="Authorize modal prompt" title="" id="160" name="Picture"/>
             <a:graphic>
               <a:graphicData uri="http://schemas.openxmlformats.org/drawingml/2006/picture">
                 <pic:pic>
                   <pic:nvPicPr>
-                    <pic:cNvPr descr="./static/img/03_04-api-authorize-b.png" id="159" name="Picture"/>
+                    <pic:cNvPr descr="./static/img/03_04-api-authorize-b.png" id="161" name="Picture"/>
                     <pic:cNvPicPr>
                       <a:picLocks noChangeArrowheads="1" noChangeAspect="1"/>
                     </pic:cNvPicPr>
                   </pic:nvPicPr>
                   <pic:blipFill>
-                    <a:blip r:embed="rId157"/>
+                    <a:blip r:embed="rId159"/>
                     <a:stretch>
                       <a:fillRect/>
                     </a:stretch>
@@ -4902,18 +4992,18 @@
           <wp:inline>
             <wp:extent cx="5334000" cy="2265086"/>
             <wp:effectExtent b="0" l="0" r="0" t="0"/>
-            <wp:docPr descr="Authorize modal logged in" title="" id="161" name="Picture"/>
+            <wp:docPr descr="Authorize modal logged in" title="" id="163" name="Picture"/>
             <a:graphic>
               <a:graphicData uri="http://schemas.openxmlformats.org/drawingml/2006/picture">
                 <pic:pic>
                   <pic:nvPicPr>
-                    <pic:cNvPr descr="./static/img/03_05-api-authorize-c.png" id="162" name="Picture"/>
+                    <pic:cNvPr descr="./static/img/03_05-api-authorize-c.png" id="164" name="Picture"/>
                     <pic:cNvPicPr>
                       <a:picLocks noChangeArrowheads="1" noChangeAspect="1"/>
                     </pic:cNvPicPr>
                   </pic:nvPicPr>
                   <pic:blipFill>
-                    <a:blip r:embed="rId160"/>
+                    <a:blip r:embed="rId162"/>
                     <a:stretch>
                       <a:fillRect/>
                     </a:stretch>
@@ -4965,18 +5055,18 @@
           <wp:inline>
             <wp:extent cx="5334000" cy="1176999"/>
             <wp:effectExtent b="0" l="0" r="0" t="0"/>
-            <wp:docPr descr="API logged in" title="" id="164" name="Picture"/>
+            <wp:docPr descr="API logged in" title="" id="166" name="Picture"/>
             <a:graphic>
               <a:graphicData uri="http://schemas.openxmlformats.org/drawingml/2006/picture">
                 <pic:pic>
                   <pic:nvPicPr>
-                    <pic:cNvPr descr="./static/img/03_06-api-authorize-d.png" id="165" name="Picture"/>
+                    <pic:cNvPr descr="./static/img/03_06-api-authorize-d.png" id="167" name="Picture"/>
                     <pic:cNvPicPr>
                       <a:picLocks noChangeArrowheads="1" noChangeAspect="1"/>
                     </pic:cNvPicPr>
                   </pic:nvPicPr>
                   <pic:blipFill>
-                    <a:blip r:embed="rId163"/>
+                    <a:blip r:embed="rId165"/>
                     <a:stretch>
                       <a:fillRect/>
                     </a:stretch>
@@ -5034,9 +5124,9 @@
         <w:t xml:space="preserve">.</w:t>
       </w:r>
     </w:p>
-    <w:bookmarkEnd w:id="166"/>
-    <w:bookmarkEnd w:id="167"/>
-    <w:bookmarkStart w:id="175" w:name="database-structure"/>
+    <w:bookmarkEnd w:id="168"/>
+    <w:bookmarkEnd w:id="169"/>
+    <w:bookmarkStart w:id="177" w:name="database-structure"/>
     <w:p>
       <w:pPr>
         <w:pStyle w:val="Heading1"/>
@@ -5071,7 +5161,7 @@
       <w:r>
         <w:t xml:space="preserve"> </w:t>
       </w:r>
-      <w:hyperlink r:id="rId168">
+      <w:hyperlink r:id="rId170">
         <w:r>
           <w:rPr>
             <w:rStyle w:val="Hyperlink"/>
@@ -5096,7 +5186,7 @@
       <w:r>
         <w:t xml:space="preserve"> </w:t>
       </w:r>
-      <w:hyperlink r:id="rId169">
+      <w:hyperlink r:id="rId171">
         <w:r>
           <w:rPr>
             <w:rStyle w:val="Hyperlink"/>
@@ -5112,7 +5202,7 @@
       <w:pPr>
         <w:pStyle w:val="BodyText"/>
       </w:pPr>
-      <w:hyperlink r:id="rId170">
+      <w:hyperlink r:id="rId172">
         <w:r>
           <w:rPr>
             <w:rStyle w:val="Hyperlink"/>
@@ -5138,18 +5228,18 @@
           <wp:inline>
             <wp:extent cx="5334000" cy="3958121"/>
             <wp:effectExtent b="0" l="0" r="0" t="0"/>
-            <wp:docPr descr="SysNDD MysQL database" title="" id="172" name="Picture"/>
+            <wp:docPr descr="SysNDD MysQL database" title="" id="174" name="Picture"/>
             <a:graphic>
               <a:graphicData uri="http://schemas.openxmlformats.org/drawingml/2006/picture">
                 <pic:pic>
                   <pic:nvPicPr>
-                    <pic:cNvPr descr="./static/img/04_01-design-db-schema.png" id="173" name="Picture"/>
+                    <pic:cNvPr descr="./static/img/04_01-design-db-schema.png" id="175" name="Picture"/>
                     <pic:cNvPicPr>
                       <a:picLocks noChangeArrowheads="1" noChangeAspect="1"/>
                     </pic:cNvPicPr>
                   </pic:nvPicPr>
                   <pic:blipFill>
-                    <a:blip r:embed="rId171"/>
+                    <a:blip r:embed="rId173"/>
                     <a:stretch>
                       <a:fillRect/>
                     </a:stretch>
@@ -5194,7 +5284,7 @@
       <w:r>
         <w:t xml:space="preserve"> </w:t>
       </w:r>
-      <w:hyperlink r:id="rId174">
+      <w:hyperlink r:id="rId176">
         <w:r>
           <w:rPr>
             <w:rStyle w:val="Hyperlink"/>
@@ -5209,8 +5299,8 @@
         <w:t xml:space="preserve">(version 8.0.29).</w:t>
       </w:r>
     </w:p>
-    <w:bookmarkEnd w:id="175"/>
-    <w:bookmarkStart w:id="185" w:name="curation-criteria"/>
+    <w:bookmarkEnd w:id="177"/>
+    <w:bookmarkStart w:id="187" w:name="curation-criteria"/>
     <w:p>
       <w:pPr>
         <w:pStyle w:val="Heading1"/>
@@ -5235,7 +5325,7 @@
         </w:pict>
       </w:r>
     </w:p>
-    <w:bookmarkStart w:id="176" w:name="definitions"/>
+    <w:bookmarkStart w:id="178" w:name="definitions"/>
     <w:p>
       <w:pPr>
         <w:pStyle w:val="Heading2"/>
@@ -5297,8 +5387,8 @@
         <w:t xml:space="preserve">Disorders with cognitive impairment in a significant (ca. &gt;10%) fraction of individuals</w:t>
       </w:r>
     </w:p>
-    <w:bookmarkEnd w:id="176"/>
-    <w:bookmarkStart w:id="180" w:name="ndd-definitive-entities"/>
+    <w:bookmarkEnd w:id="178"/>
+    <w:bookmarkStart w:id="182" w:name="ndd-definitive-entities"/>
     <w:p>
       <w:pPr>
         <w:pStyle w:val="Heading2"/>
@@ -5550,7 +5640,7 @@
         <w:t xml:space="preserve">&gt;= two moderate criteria</w:t>
       </w:r>
     </w:p>
-    <w:bookmarkStart w:id="177" w:name="strong-criteria"/>
+    <w:bookmarkStart w:id="179" w:name="strong-criteria"/>
     <w:p>
       <w:pPr>
         <w:pStyle w:val="Heading3"/>
@@ -5726,8 +5816,8 @@
         <w:t xml:space="preserve">Presence of specific/distinct clinical aspects (e.g., recognizable facial gestalt; rare specific malformations; pattern of multiple malformation; characteristic MRI anomalies; specific metabolic/enzymatic anomalies)</w:t>
       </w:r>
     </w:p>
-    <w:bookmarkEnd w:id="177"/>
-    <w:bookmarkStart w:id="178" w:name="moderate-criteria"/>
+    <w:bookmarkEnd w:id="179"/>
+    <w:bookmarkStart w:id="180" w:name="moderate-criteria"/>
     <w:p>
       <w:pPr>
         <w:pStyle w:val="Heading3"/>
@@ -5803,8 +5893,8 @@
         <w:t xml:space="preserve">missense variants in a gene intolerant to missense variants (gnomAD constraint scores)</w:t>
       </w:r>
     </w:p>
-    <w:bookmarkEnd w:id="178"/>
-    <w:bookmarkStart w:id="179" w:name="possible-negative-criteria"/>
+    <w:bookmarkEnd w:id="180"/>
+    <w:bookmarkStart w:id="181" w:name="possible-negative-criteria"/>
     <w:p>
       <w:pPr>
         <w:pStyle w:val="Heading3"/>
@@ -5878,9 +5968,9 @@
         <w:t xml:space="preserve">New evidence against gene and/or variants: e.g., constraint scores, frequencies in gnomAD</w:t>
       </w:r>
     </w:p>
-    <w:bookmarkEnd w:id="179"/>
-    <w:bookmarkEnd w:id="180"/>
-    <w:bookmarkStart w:id="184" w:name="ndd-moderate-and-limited-entities"/>
+    <w:bookmarkEnd w:id="181"/>
+    <w:bookmarkEnd w:id="182"/>
+    <w:bookmarkStart w:id="186" w:name="ndd-moderate-and-limited-entities"/>
     <w:p>
       <w:pPr>
         <w:pStyle w:val="Heading2"/>
@@ -6195,7 +6285,7 @@
         <w:t xml:space="preserve">Gene enriched for de novo or rare deleterious variants in large NDD cohorts or meta-studies, no further details</w:t>
       </w:r>
     </w:p>
-    <w:bookmarkStart w:id="181" w:name="exclusion-criteria"/>
+    <w:bookmarkStart w:id="183" w:name="exclusion-criteria"/>
     <w:p>
       <w:pPr>
         <w:pStyle w:val="Heading3"/>
@@ -6289,8 +6379,8 @@
         <w:t xml:space="preserve">Only 1 sporadic case with bi-allelic variants and without any further supporting evidence such as segregation in other family members, functional tests, similar phenotypes in other patients with variants in genes from the same pathway, etc.</w:t>
       </w:r>
     </w:p>
-    <w:bookmarkEnd w:id="181"/>
-    <w:bookmarkStart w:id="182" w:name="when-to-choose-category-2-moderate"/>
+    <w:bookmarkEnd w:id="183"/>
+    <w:bookmarkStart w:id="184" w:name="when-to-choose-category-2-moderate"/>
     <w:p>
       <w:pPr>
         <w:pStyle w:val="Heading3"/>
@@ -6404,8 +6494,8 @@
         <w:t xml:space="preserve">1-2 patients with convincing variants in a gene which is in the same complex/pathway with other known disease genes and phenotype fits (e.g. CDG syndrome)</w:t>
       </w:r>
     </w:p>
-    <w:bookmarkEnd w:id="182"/>
-    <w:bookmarkStart w:id="183" w:name="special-case-non-ndd-entities"/>
+    <w:bookmarkEnd w:id="184"/>
+    <w:bookmarkStart w:id="185" w:name="special-case-non-ndd-entities"/>
     <w:p>
       <w:pPr>
         <w:pStyle w:val="Heading3"/>
@@ -6449,10 +6539,10 @@
         <w:t xml:space="preserve">(not applicable).</w:t>
       </w:r>
     </w:p>
-    <w:bookmarkEnd w:id="183"/>
-    <w:bookmarkEnd w:id="184"/>
     <w:bookmarkEnd w:id="185"/>
-    <w:bookmarkStart w:id="232" w:name="re-review-instructions"/>
+    <w:bookmarkEnd w:id="186"/>
+    <w:bookmarkEnd w:id="187"/>
+    <w:bookmarkStart w:id="234" w:name="re-review-instructions"/>
     <w:p>
       <w:pPr>
         <w:pStyle w:val="Heading1"/>
@@ -6503,7 +6593,7 @@
         <w:t xml:space="preserve">effort is to update and standardize the SysID entities collected during the past years to enable better integration into and interoperability international with gene curations.</w:t>
       </w:r>
     </w:p>
-    <w:bookmarkStart w:id="224" w:name="re-review-tool-usage"/>
+    <w:bookmarkStart w:id="226" w:name="re-review-tool-usage"/>
     <w:p>
       <w:pPr>
         <w:pStyle w:val="Heading2"/>
@@ -6529,7 +6619,7 @@
         <w:t xml:space="preserve">We created Reviewer status accounts for participating scientists.</w:t>
       </w:r>
     </w:p>
-    <w:bookmarkStart w:id="195" w:name="login"/>
+    <w:bookmarkStart w:id="197" w:name="login"/>
     <w:p>
       <w:pPr>
         <w:pStyle w:val="Heading3"/>
@@ -6581,18 +6671,18 @@
           <wp:inline>
             <wp:extent cx="5334000" cy="1061466"/>
             <wp:effectExtent b="0" l="0" r="0" t="0"/>
-            <wp:docPr descr="Login menu" title="" id="187" name="Picture"/>
+            <wp:docPr descr="Login menu" title="" id="189" name="Picture"/>
             <a:graphic>
               <a:graphicData uri="http://schemas.openxmlformats.org/drawingml/2006/picture">
                 <pic:pic>
                   <pic:nvPicPr>
-                    <pic:cNvPr descr="./static/img/sysndd_login.png" id="188" name="Picture"/>
+                    <pic:cNvPr descr="./static/img/sysndd_login.png" id="190" name="Picture"/>
                     <pic:cNvPicPr>
                       <a:picLocks noChangeArrowheads="1" noChangeAspect="1"/>
                     </pic:cNvPicPr>
                   </pic:nvPicPr>
                   <pic:blipFill>
-                    <a:blip r:embed="rId186"/>
+                    <a:blip r:embed="rId188"/>
                     <a:stretch>
                       <a:fillRect/>
                     </a:stretch>
@@ -6647,18 +6737,18 @@
           <wp:inline>
             <wp:extent cx="5334000" cy="3488436"/>
             <wp:effectExtent b="0" l="0" r="0" t="0"/>
-            <wp:docPr descr="Login page" title="" id="190" name="Picture"/>
+            <wp:docPr descr="Login page" title="" id="192" name="Picture"/>
             <a:graphic>
               <a:graphicData uri="http://schemas.openxmlformats.org/drawingml/2006/picture">
                 <pic:pic>
                   <pic:nvPicPr>
-                    <pic:cNvPr descr="./static/img/sysndd_login_page.png" id="191" name="Picture"/>
+                    <pic:cNvPr descr="./static/img/sysndd_login_page.png" id="193" name="Picture"/>
                     <pic:cNvPicPr>
                       <a:picLocks noChangeArrowheads="1" noChangeAspect="1"/>
                     </pic:cNvPicPr>
                   </pic:nvPicPr>
                   <pic:blipFill>
-                    <a:blip r:embed="rId189"/>
+                    <a:blip r:embed="rId191"/>
                     <a:stretch>
                       <a:fillRect/>
                     </a:stretch>
@@ -6713,18 +6803,18 @@
           <wp:inline>
             <wp:extent cx="5334000" cy="3358202"/>
             <wp:effectExtent b="0" l="0" r="0" t="0"/>
-            <wp:docPr descr="Login token menu" title="" id="193" name="Picture"/>
+            <wp:docPr descr="Login token menu" title="" id="195" name="Picture"/>
             <a:graphic>
               <a:graphicData uri="http://schemas.openxmlformats.org/drawingml/2006/picture">
                 <pic:pic>
                   <pic:nvPicPr>
-                    <pic:cNvPr descr="./static/img/sysndd_refresh_token.png" id="194" name="Picture"/>
+                    <pic:cNvPr descr="./static/img/sysndd_refresh_token.png" id="196" name="Picture"/>
                     <pic:cNvPicPr>
                       <a:picLocks noChangeArrowheads="1" noChangeAspect="1"/>
                     </pic:cNvPicPr>
                   </pic:nvPicPr>
                   <pic:blipFill>
-                    <a:blip r:embed="rId192"/>
+                    <a:blip r:embed="rId194"/>
                     <a:stretch>
                       <a:fillRect/>
                     </a:stretch>
@@ -6767,8 +6857,8 @@
         <w:t xml:space="preserve">Your login token (JWT; JSON Web Token) is valid for 1 hour, after which you will be logged out. You can however always refresh the time by clicking the link in the user menu. The website will warn you at 5, 3 and 1 minutes before log out.</w:t>
       </w:r>
     </w:p>
-    <w:bookmarkEnd w:id="195"/>
-    <w:bookmarkStart w:id="211" w:name="review-page"/>
+    <w:bookmarkEnd w:id="197"/>
+    <w:bookmarkStart w:id="213" w:name="review-page"/>
     <w:p>
       <w:pPr>
         <w:pStyle w:val="Heading3"/>
@@ -6839,18 +6929,18 @@
           <wp:inline>
             <wp:extent cx="5334000" cy="789432"/>
             <wp:effectExtent b="0" l="0" r="0" t="0"/>
-            <wp:docPr descr="Review page menu" title="" id="197" name="Picture"/>
+            <wp:docPr descr="Review page menu" title="" id="199" name="Picture"/>
             <a:graphic>
               <a:graphicData uri="http://schemas.openxmlformats.org/drawingml/2006/picture">
                 <pic:pic>
                   <pic:nvPicPr>
-                    <pic:cNvPr descr="./static/img/sysndd_review_page_menu.png" id="198" name="Picture"/>
+                    <pic:cNvPr descr="./static/img/sysndd_review_page_menu.png" id="200" name="Picture"/>
                     <pic:cNvPicPr>
                       <a:picLocks noChangeArrowheads="1" noChangeAspect="1"/>
                     </pic:cNvPicPr>
                   </pic:nvPicPr>
                   <pic:blipFill>
-                    <a:blip r:embed="rId196"/>
+                    <a:blip r:embed="rId198"/>
                     <a:stretch>
                       <a:fillRect/>
                     </a:stretch>
@@ -6923,18 +7013,18 @@
           <wp:inline>
             <wp:extent cx="5334000" cy="2528316"/>
             <wp:effectExtent b="0" l="0" r="0" t="0"/>
-            <wp:docPr descr="Review page" title="" id="200" name="Picture"/>
+            <wp:docPr descr="Review page" title="" id="202" name="Picture"/>
             <a:graphic>
               <a:graphicData uri="http://schemas.openxmlformats.org/drawingml/2006/picture">
                 <pic:pic>
                   <pic:nvPicPr>
-                    <pic:cNvPr descr="./static/img/sysndd_review_page.png" id="201" name="Picture"/>
+                    <pic:cNvPr descr="./static/img/sysndd_review_page.png" id="203" name="Picture"/>
                     <pic:cNvPicPr>
                       <a:picLocks noChangeArrowheads="1" noChangeAspect="1"/>
                     </pic:cNvPicPr>
                   </pic:nvPicPr>
                   <pic:blipFill>
-                    <a:blip r:embed="rId199"/>
+                    <a:blip r:embed="rId201"/>
                     <a:stretch>
                       <a:fillRect/>
                     </a:stretch>
@@ -7133,18 +7223,18 @@
           <wp:inline>
             <wp:extent cx="2133600" cy="1879600"/>
             <wp:effectExtent b="0" l="0" r="0" t="0"/>
-            <wp:docPr descr="Edit review menu" title="" id="203" name="Picture"/>
+            <wp:docPr descr="Edit review menu" title="" id="205" name="Picture"/>
             <a:graphic>
               <a:graphicData uri="http://schemas.openxmlformats.org/drawingml/2006/picture">
                 <pic:pic>
                   <pic:nvPicPr>
-                    <pic:cNvPr descr="./static/img/edit_review_button.png" id="204" name="Picture"/>
+                    <pic:cNvPr descr="./static/img/edit_review_button.png" id="206" name="Picture"/>
                     <pic:cNvPicPr>
                       <a:picLocks noChangeArrowheads="1" noChangeAspect="1"/>
                     </pic:cNvPicPr>
                   </pic:nvPicPr>
                   <pic:blipFill>
-                    <a:blip r:embed="rId202"/>
+                    <a:blip r:embed="rId204"/>
                     <a:stretch>
                       <a:fillRect/>
                     </a:stretch>
@@ -7202,18 +7292,18 @@
           <wp:inline>
             <wp:extent cx="1803400" cy="1651000"/>
             <wp:effectExtent b="0" l="0" r="0" t="0"/>
-            <wp:docPr descr="Edit status menu" title="" id="206" name="Picture"/>
+            <wp:docPr descr="Edit status menu" title="" id="208" name="Picture"/>
             <a:graphic>
               <a:graphicData uri="http://schemas.openxmlformats.org/drawingml/2006/picture">
                 <pic:pic>
                   <pic:nvPicPr>
-                    <pic:cNvPr descr="./static/img/edit_status_button.png" id="207" name="Picture"/>
+                    <pic:cNvPr descr="./static/img/edit_status_button.png" id="209" name="Picture"/>
                     <pic:cNvPicPr>
                       <a:picLocks noChangeArrowheads="1" noChangeAspect="1"/>
                     </pic:cNvPicPr>
                   </pic:nvPicPr>
                   <pic:blipFill>
-                    <a:blip r:embed="rId205"/>
+                    <a:blip r:embed="rId207"/>
                     <a:stretch>
                       <a:fillRect/>
                     </a:stretch>
@@ -7271,18 +7361,18 @@
           <wp:inline>
             <wp:extent cx="1752600" cy="1612900"/>
             <wp:effectExtent b="0" l="0" r="0" t="0"/>
-            <wp:docPr descr="Submit re-review status menu" title="" id="209" name="Picture"/>
+            <wp:docPr descr="Submit re-review status menu" title="" id="211" name="Picture"/>
             <a:graphic>
               <a:graphicData uri="http://schemas.openxmlformats.org/drawingml/2006/picture">
                 <pic:pic>
                   <pic:nvPicPr>
-                    <pic:cNvPr descr="./static/img/submit_re-review_button.png" id="210" name="Picture"/>
+                    <pic:cNvPr descr="./static/img/submit_re-review_button.png" id="212" name="Picture"/>
                     <pic:cNvPicPr>
                       <a:picLocks noChangeArrowheads="1" noChangeAspect="1"/>
                     </pic:cNvPicPr>
                   </pic:nvPicPr>
                   <pic:blipFill>
-                    <a:blip r:embed="rId208"/>
+                    <a:blip r:embed="rId210"/>
                     <a:stretch>
                       <a:fillRect/>
                     </a:stretch>
@@ -7312,8 +7402,8 @@
         <w:t xml:space="preserve">)</w:t>
       </w:r>
     </w:p>
-    <w:bookmarkEnd w:id="211"/>
-    <w:bookmarkStart w:id="215" w:name="new-review-edit"/>
+    <w:bookmarkEnd w:id="213"/>
+    <w:bookmarkStart w:id="217" w:name="new-review-edit"/>
     <w:p>
       <w:pPr>
         <w:pStyle w:val="Heading3"/>
@@ -7506,18 +7596,18 @@
           <wp:inline>
             <wp:extent cx="5334000" cy="3504438"/>
             <wp:effectExtent b="0" l="0" r="0" t="0"/>
-            <wp:docPr descr="Review page" title="" id="213" name="Picture"/>
+            <wp:docPr descr="Review page" title="" id="215" name="Picture"/>
             <a:graphic>
               <a:graphicData uri="http://schemas.openxmlformats.org/drawingml/2006/picture">
                 <pic:pic>
                   <pic:nvPicPr>
-                    <pic:cNvPr descr="./static/img/modal_modify_review.png" id="214" name="Picture"/>
+                    <pic:cNvPr descr="./static/img/modal_modify_review.png" id="216" name="Picture"/>
                     <pic:cNvPicPr>
                       <a:picLocks noChangeArrowheads="1" noChangeAspect="1"/>
                     </pic:cNvPicPr>
                   </pic:nvPicPr>
                   <pic:blipFill>
-                    <a:blip r:embed="rId212"/>
+                    <a:blip r:embed="rId214"/>
                     <a:stretch>
                       <a:fillRect/>
                     </a:stretch>
@@ -7672,8 +7762,8 @@
         <w:t xml:space="preserve">: Additionally add information about your review potentially helpful to the curator approving the entity later.</w:t>
       </w:r>
     </w:p>
-    <w:bookmarkEnd w:id="215"/>
-    <w:bookmarkStart w:id="219" w:name="new-status-edit"/>
+    <w:bookmarkEnd w:id="217"/>
+    <w:bookmarkStart w:id="221" w:name="new-status-edit"/>
     <w:p>
       <w:pPr>
         <w:pStyle w:val="Heading3"/>
@@ -7811,18 +7901,18 @@
           <wp:inline>
             <wp:extent cx="5334000" cy="2608326"/>
             <wp:effectExtent b="0" l="0" r="0" t="0"/>
-            <wp:docPr descr="Submit re-review modal" title="" id="217" name="Picture"/>
+            <wp:docPr descr="Submit re-review modal" title="" id="219" name="Picture"/>
             <a:graphic>
               <a:graphicData uri="http://schemas.openxmlformats.org/drawingml/2006/picture">
                 <pic:pic>
                   <pic:nvPicPr>
-                    <pic:cNvPr descr="./static/img/modal_modify_status.png" id="218" name="Picture"/>
+                    <pic:cNvPr descr="./static/img/modal_modify_status.png" id="220" name="Picture"/>
                     <pic:cNvPicPr>
                       <a:picLocks noChangeArrowheads="1" noChangeAspect="1"/>
                     </pic:cNvPicPr>
                   </pic:nvPicPr>
                   <pic:blipFill>
-                    <a:blip r:embed="rId216"/>
+                    <a:blip r:embed="rId218"/>
                     <a:stretch>
                       <a:fillRect/>
                     </a:stretch>
@@ -7857,8 +7947,8 @@
         <w:t xml:space="preserve">Submit re-review modal</w:t>
       </w:r>
     </w:p>
-    <w:bookmarkEnd w:id="219"/>
-    <w:bookmarkStart w:id="223" w:name="submit-re-review"/>
+    <w:bookmarkEnd w:id="221"/>
+    <w:bookmarkStart w:id="225" w:name="submit-re-review"/>
     <w:p>
       <w:pPr>
         <w:pStyle w:val="Heading3"/>
@@ -7893,18 +7983,18 @@
           <wp:inline>
             <wp:extent cx="5080000" cy="3873500"/>
             <wp:effectExtent b="0" l="0" r="0" t="0"/>
-            <wp:docPr descr="Submit re-review modal" title="" id="221" name="Picture"/>
+            <wp:docPr descr="Submit re-review modal" title="" id="223" name="Picture"/>
             <a:graphic>
               <a:graphicData uri="http://schemas.openxmlformats.org/drawingml/2006/picture">
                 <pic:pic>
                   <pic:nvPicPr>
-                    <pic:cNvPr descr="./static/img/modal_submit_re-review.png" id="222" name="Picture"/>
+                    <pic:cNvPr descr="./static/img/modal_submit_re-review.png" id="224" name="Picture"/>
                     <pic:cNvPicPr>
                       <a:picLocks noChangeArrowheads="1" noChangeAspect="1"/>
                     </pic:cNvPicPr>
                   </pic:nvPicPr>
                   <pic:blipFill>
-                    <a:blip r:embed="rId220"/>
+                    <a:blip r:embed="rId222"/>
                     <a:stretch>
                       <a:fillRect/>
                     </a:stretch>
@@ -7955,9 +8045,9 @@
         <w:t xml:space="preserve"> </w:t>
       </w:r>
     </w:p>
-    <w:bookmarkEnd w:id="223"/>
-    <w:bookmarkEnd w:id="224"/>
-    <w:bookmarkStart w:id="231" w:name="re-review-curation"/>
+    <w:bookmarkEnd w:id="225"/>
+    <w:bookmarkEnd w:id="226"/>
+    <w:bookmarkStart w:id="233" w:name="re-review-curation"/>
     <w:p>
       <w:pPr>
         <w:pStyle w:val="Heading2"/>
@@ -7975,7 +8065,7 @@
         <w:t xml:space="preserve">Re-review curation</w:t>
       </w:r>
     </w:p>
-    <w:bookmarkStart w:id="225" w:name="definitive-association-status"/>
+    <w:bookmarkStart w:id="227" w:name="definitive-association-status"/>
     <w:p>
       <w:pPr>
         <w:pStyle w:val="Heading3"/>
@@ -8233,8 +8323,8 @@
         <w:t xml:space="preserve">bi-allelic truncating variants in 7 individuals from 3 families: severe ID, microcephaly, seizures in 3/7, MRI anomalies</w:t>
       </w:r>
     </w:p>
-    <w:bookmarkEnd w:id="225"/>
-    <w:bookmarkStart w:id="226" w:name="moderate-and-limited-association-status"/>
+    <w:bookmarkEnd w:id="227"/>
+    <w:bookmarkStart w:id="228" w:name="moderate-and-limited-association-status"/>
     <w:p>
       <w:pPr>
         <w:pStyle w:val="Heading3"/>
@@ -8406,8 +8496,8 @@
         <w:t xml:space="preserve">bi-allelic missense variant in 2 affected individuals from 1 family: moderate ID, MRI anomalies</w:t>
       </w:r>
     </w:p>
-    <w:bookmarkEnd w:id="226"/>
-    <w:bookmarkStart w:id="230" w:name="refuted-association-status"/>
+    <w:bookmarkEnd w:id="228"/>
+    <w:bookmarkStart w:id="232" w:name="refuted-association-status"/>
     <w:p>
       <w:pPr>
         <w:pStyle w:val="Heading3"/>
@@ -8437,8 +8527,8 @@
         <w:t xml:space="preserve">Check if there is current evidence against this gene association (e.g. few truncating variants described in old publications before gnomAD constrain scores and the gene now has a pLI of 0; genes reported in a family with later report of another cause etc.)</w:t>
       </w:r>
     </w:p>
-    <w:bookmarkStart w:id="229" w:name="refs"/>
-    <w:bookmarkStart w:id="228" w:name="ref-kochinke_systematic_2016"/>
+    <w:bookmarkStart w:id="231" w:name="refs"/>
+    <w:bookmarkStart w:id="230" w:name="ref-kochinke_systematic_2016"/>
     <w:p>
       <w:pPr>
         <w:pStyle w:val="Bibliography"/>
@@ -8546,7 +8636,7 @@
       <w:r>
         <w:t xml:space="preserve"> </w:t>
       </w:r>
-      <w:hyperlink r:id="rId227">
+      <w:hyperlink r:id="rId229">
         <w:r>
           <w:rPr>
             <w:rStyle w:val="Hyperlink"/>
@@ -8558,11 +8648,11 @@
         <w:t xml:space="preserve">.</w:t>
       </w:r>
     </w:p>
-    <w:bookmarkEnd w:id="228"/>
-    <w:bookmarkEnd w:id="229"/>
     <w:bookmarkEnd w:id="230"/>
     <w:bookmarkEnd w:id="231"/>
     <w:bookmarkEnd w:id="232"/>
+    <w:bookmarkEnd w:id="233"/>
+    <w:bookmarkEnd w:id="234"/>
     <w:sectPr/>
   </w:body>
 </w:document>

</xml_diff>

<commit_message>
fixed section headers in chapter 2
</commit_message>
<xml_diff>
--- a/docs/SysNDD_documentation.docx
+++ b/docs/SysNDD_documentation.docx
@@ -2696,7 +2696,7 @@
       </w:r>
     </w:p>
     <w:bookmarkEnd w:id="90"/>
-    <w:bookmarkStart w:id="139" w:name="login-page"/>
+    <w:bookmarkStart w:id="102" w:name="login-page"/>
     <w:p>
       <w:pPr>
         <w:pStyle w:val="Heading2"/>
@@ -3141,16 +3141,17 @@
       </w:r>
     </w:p>
     <w:bookmarkEnd w:id="101"/>
-    <w:bookmarkStart w:id="117" w:name="mobile-website"/>
-    <w:p>
-      <w:pPr>
-        <w:pStyle w:val="Heading3"/>
+    <w:bookmarkEnd w:id="102"/>
+    <w:bookmarkStart w:id="118" w:name="mobile-website"/>
+    <w:p>
+      <w:pPr>
+        <w:pStyle w:val="Heading2"/>
       </w:pPr>
       <w:r>
         <w:rPr>
           <w:rStyle w:val="SectionNumber"/>
         </w:rPr>
-        <w:t xml:space="preserve">2.8.3</w:t>
+        <w:t xml:space="preserve">2.9</w:t>
       </w:r>
       <w:r>
         <w:tab/>
@@ -3176,18 +3177,18 @@
           <wp:inline>
             <wp:extent cx="5334000" cy="9487408"/>
             <wp:effectExtent b="0" l="0" r="0" t="0"/>
-            <wp:docPr descr="Mobile site" title="" id="103" name="Picture"/>
+            <wp:docPr descr="Mobile site" title="" id="104" name="Picture"/>
             <a:graphic>
               <a:graphicData uri="http://schemas.openxmlformats.org/drawingml/2006/picture">
                 <pic:pic>
                   <pic:nvPicPr>
-                    <pic:cNvPr descr="./static/img/02_19-mobile-site.png" id="104" name="Picture"/>
+                    <pic:cNvPr descr="./static/img/02_19-mobile-site.png" id="105" name="Picture"/>
                     <pic:cNvPicPr>
                       <a:picLocks noChangeArrowheads="1" noChangeAspect="1"/>
                     </pic:cNvPicPr>
                   </pic:nvPicPr>
                   <pic:blipFill>
-                    <a:blip r:embed="rId102"/>
+                    <a:blip r:embed="rId103"/>
                     <a:stretch>
                       <a:fillRect/>
                     </a:stretch>
@@ -3239,18 +3240,18 @@
           <wp:inline>
             <wp:extent cx="5334000" cy="9487408"/>
             <wp:effectExtent b="0" l="0" r="0" t="0"/>
-            <wp:docPr descr="Mobile navbar" title="" id="106" name="Picture"/>
+            <wp:docPr descr="Mobile navbar" title="" id="107" name="Picture"/>
             <a:graphic>
               <a:graphicData uri="http://schemas.openxmlformats.org/drawingml/2006/picture">
                 <pic:pic>
                   <pic:nvPicPr>
-                    <pic:cNvPr descr="./static/img/02_20-mobile-navbar.png" id="107" name="Picture"/>
+                    <pic:cNvPr descr="./static/img/02_20-mobile-navbar.png" id="108" name="Picture"/>
                     <pic:cNvPicPr>
                       <a:picLocks noChangeArrowheads="1" noChangeAspect="1"/>
                     </pic:cNvPicPr>
                   </pic:nvPicPr>
                   <pic:blipFill>
-                    <a:blip r:embed="rId105"/>
+                    <a:blip r:embed="rId106"/>
                     <a:stretch>
                       <a:fillRect/>
                     </a:stretch>
@@ -3294,18 +3295,18 @@
           <wp:inline>
             <wp:extent cx="5334000" cy="9487408"/>
             <wp:effectExtent b="0" l="0" r="0" t="0"/>
-            <wp:docPr descr="Mobile footer" title="" id="109" name="Picture"/>
+            <wp:docPr descr="Mobile footer" title="" id="110" name="Picture"/>
             <a:graphic>
               <a:graphicData uri="http://schemas.openxmlformats.org/drawingml/2006/picture">
                 <pic:pic>
                   <pic:nvPicPr>
-                    <pic:cNvPr descr="./static/img/02_21-mobile-footer.png" id="110" name="Picture"/>
+                    <pic:cNvPr descr="./static/img/02_21-mobile-footer.png" id="111" name="Picture"/>
                     <pic:cNvPicPr>
                       <a:picLocks noChangeArrowheads="1" noChangeAspect="1"/>
                     </pic:cNvPicPr>
                   </pic:nvPicPr>
                   <pic:blipFill>
-                    <a:blip r:embed="rId108"/>
+                    <a:blip r:embed="rId109"/>
                     <a:stretch>
                       <a:fillRect/>
                     </a:stretch>
@@ -3357,18 +3358,18 @@
           <wp:inline>
             <wp:extent cx="5334000" cy="9487408"/>
             <wp:effectExtent b="0" l="0" r="0" t="0"/>
-            <wp:docPr descr="Stacked table" title="" id="112" name="Picture"/>
+            <wp:docPr descr="Stacked table" title="" id="113" name="Picture"/>
             <a:graphic>
               <a:graphicData uri="http://schemas.openxmlformats.org/drawingml/2006/picture">
                 <pic:pic>
                   <pic:nvPicPr>
-                    <pic:cNvPr descr="./static/img/02_22-mobile-stacked-table.png" id="113" name="Picture"/>
+                    <pic:cNvPr descr="./static/img/02_22-mobile-stacked-table.png" id="114" name="Picture"/>
                     <pic:cNvPicPr>
                       <a:picLocks noChangeArrowheads="1" noChangeAspect="1"/>
                     </pic:cNvPicPr>
                   </pic:nvPicPr>
                   <pic:blipFill>
-                    <a:blip r:embed="rId111"/>
+                    <a:blip r:embed="rId112"/>
                     <a:stretch>
                       <a:fillRect/>
                     </a:stretch>
@@ -3428,18 +3429,18 @@
           <wp:inline>
             <wp:extent cx="5334000" cy="2998875"/>
             <wp:effectExtent b="0" l="0" r="0" t="0"/>
-            <wp:docPr descr="Landscape mode" title="" id="115" name="Picture"/>
+            <wp:docPr descr="Landscape mode" title="" id="116" name="Picture"/>
             <a:graphic>
               <a:graphicData uri="http://schemas.openxmlformats.org/drawingml/2006/picture">
                 <pic:pic>
                   <pic:nvPicPr>
-                    <pic:cNvPr descr="./static/img/02_23-mobile-analyses-landscape.png" id="116" name="Picture"/>
+                    <pic:cNvPr descr="./static/img/02_23-mobile-analyses-landscape.png" id="117" name="Picture"/>
                     <pic:cNvPicPr>
                       <a:picLocks noChangeArrowheads="1" noChangeAspect="1"/>
                     </pic:cNvPicPr>
                   </pic:nvPicPr>
                   <pic:blipFill>
-                    <a:blip r:embed="rId114"/>
+                    <a:blip r:embed="rId115"/>
                     <a:stretch>
                       <a:fillRect/>
                     </a:stretch>
@@ -3474,17 +3475,17 @@
         <w:t xml:space="preserve">Landscape mode</w:t>
       </w:r>
     </w:p>
-    <w:bookmarkEnd w:id="117"/>
-    <w:bookmarkStart w:id="134" w:name="progressive-web-app-pwa"/>
-    <w:p>
-      <w:pPr>
-        <w:pStyle w:val="Heading3"/>
+    <w:bookmarkEnd w:id="118"/>
+    <w:bookmarkStart w:id="135" w:name="progressive-web-app-pwa"/>
+    <w:p>
+      <w:pPr>
+        <w:pStyle w:val="Heading2"/>
       </w:pPr>
       <w:r>
         <w:rPr>
           <w:rStyle w:val="SectionNumber"/>
         </w:rPr>
-        <w:t xml:space="preserve">2.8.4</w:t>
+        <w:t xml:space="preserve">2.10</w:t>
       </w:r>
       <w:r>
         <w:tab/>
@@ -3500,7 +3501,7 @@
       <w:r>
         <w:t xml:space="preserve">The SysNDD web app can also be installed on mobile devices using the Progressive Web App (</w:t>
       </w:r>
-      <w:hyperlink r:id="rId118">
+      <w:hyperlink r:id="rId119">
         <w:r>
           <w:rPr>
             <w:rStyle w:val="Hyperlink"/>
@@ -3581,18 +3582,18 @@
           <wp:inline>
             <wp:extent cx="5334000" cy="11086570"/>
             <wp:effectExtent b="0" l="0" r="0" t="0"/>
-            <wp:docPr descr="PWA add" title="" id="120" name="Picture"/>
+            <wp:docPr descr="PWA add" title="" id="121" name="Picture"/>
             <a:graphic>
               <a:graphicData uri="http://schemas.openxmlformats.org/drawingml/2006/picture">
                 <pic:pic>
                   <pic:nvPicPr>
-                    <pic:cNvPr descr="./static/img/02_24-PWA-install-a.png" id="121" name="Picture"/>
+                    <pic:cNvPr descr="./static/img/02_24-PWA-install-a.png" id="122" name="Picture"/>
                     <pic:cNvPicPr>
                       <a:picLocks noChangeArrowheads="1" noChangeAspect="1"/>
                     </pic:cNvPicPr>
                   </pic:nvPicPr>
                   <pic:blipFill>
-                    <a:blip r:embed="rId119"/>
+                    <a:blip r:embed="rId120"/>
                     <a:stretch>
                       <a:fillRect/>
                     </a:stretch>
@@ -3672,18 +3673,18 @@
           <wp:inline>
             <wp:extent cx="5334000" cy="3244850"/>
             <wp:effectExtent b="0" l="0" r="0" t="0"/>
-            <wp:docPr descr="PWA install" title="" id="123" name="Picture"/>
+            <wp:docPr descr="PWA install" title="" id="124" name="Picture"/>
             <a:graphic>
               <a:graphicData uri="http://schemas.openxmlformats.org/drawingml/2006/picture">
                 <pic:pic>
                   <pic:nvPicPr>
-                    <pic:cNvPr descr="./static/img/02_25-PWA-install-b.png" id="124" name="Picture"/>
+                    <pic:cNvPr descr="./static/img/02_25-PWA-install-b.png" id="125" name="Picture"/>
                     <pic:cNvPicPr>
                       <a:picLocks noChangeArrowheads="1" noChangeAspect="1"/>
                     </pic:cNvPicPr>
                   </pic:nvPicPr>
                   <pic:blipFill>
-                    <a:blip r:embed="rId122"/>
+                    <a:blip r:embed="rId123"/>
                     <a:stretch>
                       <a:fillRect/>
                     </a:stretch>
@@ -3745,18 +3746,18 @@
           <wp:inline>
             <wp:extent cx="5334000" cy="1807633"/>
             <wp:effectExtent b="0" l="0" r="0" t="0"/>
-            <wp:docPr descr="PWA added" title="" id="126" name="Picture"/>
+            <wp:docPr descr="PWA added" title="" id="127" name="Picture"/>
             <a:graphic>
               <a:graphicData uri="http://schemas.openxmlformats.org/drawingml/2006/picture">
                 <pic:pic>
                   <pic:nvPicPr>
-                    <pic:cNvPr descr="./static/img/02_26-PWA-install-c.png" id="127" name="Picture"/>
+                    <pic:cNvPr descr="./static/img/02_26-PWA-install-c.png" id="128" name="Picture"/>
                     <pic:cNvPicPr>
                       <a:picLocks noChangeArrowheads="1" noChangeAspect="1"/>
                     </pic:cNvPicPr>
                   </pic:nvPicPr>
                   <pic:blipFill>
-                    <a:blip r:embed="rId125"/>
+                    <a:blip r:embed="rId126"/>
                     <a:stretch>
                       <a:fillRect/>
                     </a:stretch>
@@ -3818,18 +3819,18 @@
           <wp:inline>
             <wp:extent cx="5334000" cy="2115079"/>
             <wp:effectExtent b="0" l="0" r="0" t="0"/>
-            <wp:docPr descr="App symbol" title="" id="129" name="Picture"/>
+            <wp:docPr descr="App symbol" title="" id="130" name="Picture"/>
             <a:graphic>
               <a:graphicData uri="http://schemas.openxmlformats.org/drawingml/2006/picture">
                 <pic:pic>
                   <pic:nvPicPr>
-                    <pic:cNvPr descr="./static/img/02_27-PWA-install-d.png" id="130" name="Picture"/>
+                    <pic:cNvPr descr="./static/img/02_27-PWA-install-d.png" id="131" name="Picture"/>
                     <pic:cNvPicPr>
                       <a:picLocks noChangeArrowheads="1" noChangeAspect="1"/>
                     </pic:cNvPicPr>
                   </pic:nvPicPr>
                   <pic:blipFill>
-                    <a:blip r:embed="rId128"/>
+                    <a:blip r:embed="rId129"/>
                     <a:stretch>
                       <a:fillRect/>
                     </a:stretch>
@@ -3891,18 +3892,18 @@
           <wp:inline>
             <wp:extent cx="5334000" cy="11557000"/>
             <wp:effectExtent b="0" l="0" r="0" t="0"/>
-            <wp:docPr descr="PWA screenshot" title="" id="132" name="Picture"/>
+            <wp:docPr descr="PWA screenshot" title="" id="133" name="Picture"/>
             <a:graphic>
               <a:graphicData uri="http://schemas.openxmlformats.org/drawingml/2006/picture">
                 <pic:pic>
                   <pic:nvPicPr>
-                    <pic:cNvPr descr="./static/img/02_28-PWA-install-e.png" id="133" name="Picture"/>
+                    <pic:cNvPr descr="./static/img/02_28-PWA-install-e.png" id="134" name="Picture"/>
                     <pic:cNvPicPr>
                       <a:picLocks noChangeArrowheads="1" noChangeAspect="1"/>
                     </pic:cNvPicPr>
                   </pic:nvPicPr>
                   <pic:blipFill>
-                    <a:blip r:embed="rId131"/>
+                    <a:blip r:embed="rId132"/>
                     <a:stretch>
                       <a:fillRect/>
                     </a:stretch>
@@ -3937,17 +3938,17 @@
         <w:t xml:space="preserve">PWA screenshot</w:t>
       </w:r>
     </w:p>
-    <w:bookmarkEnd w:id="134"/>
-    <w:bookmarkStart w:id="136" w:name="performance"/>
-    <w:p>
-      <w:pPr>
-        <w:pStyle w:val="Heading3"/>
+    <w:bookmarkEnd w:id="135"/>
+    <w:bookmarkStart w:id="137" w:name="performance"/>
+    <w:p>
+      <w:pPr>
+        <w:pStyle w:val="Heading2"/>
       </w:pPr>
       <w:r>
         <w:rPr>
           <w:rStyle w:val="SectionNumber"/>
         </w:rPr>
-        <w:t xml:space="preserve">2.8.5</w:t>
+        <w:t xml:space="preserve">2.11</w:t>
       </w:r>
       <w:r>
         <w:tab/>
@@ -4002,7 +4003,7 @@
       <w:pPr>
         <w:pStyle w:val="BodyText"/>
       </w:pPr>
-      <w:hyperlink r:id="rId135">
+      <w:hyperlink r:id="rId136">
         <w:r>
           <w:rPr>
             <w:rStyle w:val="Hyperlink"/>
@@ -4011,17 +4012,17 @@
         </w:r>
       </w:hyperlink>
     </w:p>
-    <w:bookmarkEnd w:id="136"/>
-    <w:bookmarkStart w:id="138" w:name="security"/>
-    <w:p>
-      <w:pPr>
-        <w:pStyle w:val="Heading3"/>
+    <w:bookmarkEnd w:id="137"/>
+    <w:bookmarkStart w:id="139" w:name="security"/>
+    <w:p>
+      <w:pPr>
+        <w:pStyle w:val="Heading2"/>
       </w:pPr>
       <w:r>
         <w:rPr>
           <w:rStyle w:val="SectionNumber"/>
         </w:rPr>
-        <w:t xml:space="preserve">2.8.6</w:t>
+        <w:t xml:space="preserve">2.12</w:t>
       </w:r>
       <w:r>
         <w:tab/>
@@ -4056,7 +4057,7 @@
       <w:pPr>
         <w:pStyle w:val="BodyText"/>
       </w:pPr>
-      <w:hyperlink r:id="rId137">
+      <w:hyperlink r:id="rId138">
         <w:r>
           <w:rPr>
             <w:rStyle w:val="Hyperlink"/>
@@ -4065,7 +4066,6 @@
         </w:r>
       </w:hyperlink>
     </w:p>
-    <w:bookmarkEnd w:id="138"/>
     <w:bookmarkEnd w:id="139"/>
     <w:bookmarkEnd w:id="140"/>
     <w:bookmarkStart w:id="169" w:name="api"/>

</xml_diff>